<commit_message>
updated with newer CV
</commit_message>
<xml_diff>
--- a/img/portfolio/AJRdev.CV.docx
+++ b/img/portfolio/AJRdev.CV.docx
@@ -65,12 +65,14 @@
         <w:t xml:space="preserve"> </w:t>
       </w:r>
       <w:hyperlink r:id="rId7" w:history="1">
+        <w:proofErr w:type="spellStart"/>
         <w:r>
           <w:rPr>
             <w:rStyle w:val="Hyperlink"/>
           </w:rPr>
           <w:t>Linkedin</w:t>
         </w:r>
+        <w:proofErr w:type="spellEnd"/>
       </w:hyperlink>
     </w:p>
     <w:p/>
@@ -154,8 +156,13 @@
       <w:r>
         <w:t>(</w:t>
       </w:r>
-      <w:r>
-        <w:t>inc. framework libraries Bootstrap</w:t>
+      <w:proofErr w:type="spellStart"/>
+      <w:r>
+        <w:t>inc.</w:t>
+      </w:r>
+      <w:proofErr w:type="spellEnd"/>
+      <w:r>
+        <w:t xml:space="preserve"> framework libraries Bootstrap</w:t>
       </w:r>
       <w:r>
         <w:t xml:space="preserve">, </w:t>
@@ -181,14 +188,27 @@
       <w:r>
         <w:t xml:space="preserve"> </w:t>
       </w:r>
-      <w:r>
-        <w:t xml:space="preserve">JQuery, </w:t>
+      <w:proofErr w:type="spellStart"/>
+      <w:r>
+        <w:t>JQuery</w:t>
+      </w:r>
+      <w:proofErr w:type="spellEnd"/>
+      <w:r>
+        <w:t xml:space="preserve">, </w:t>
       </w:r>
       <w:r>
         <w:t>Flask,</w:t>
       </w:r>
       <w:r>
-        <w:t xml:space="preserve"> Crossfilter,</w:t>
+        <w:t xml:space="preserve"> </w:t>
+      </w:r>
+      <w:proofErr w:type="spellStart"/>
+      <w:r>
+        <w:t>Crossfilter</w:t>
+      </w:r>
+      <w:proofErr w:type="spellEnd"/>
+      <w:r>
+        <w:t>,</w:t>
       </w:r>
       <w:r>
         <w:t xml:space="preserve"> Jinja,</w:t>
@@ -197,7 +217,15 @@
         <w:t xml:space="preserve"> </w:t>
       </w:r>
       <w:r>
-        <w:t xml:space="preserve">MongoDB, PostgresQL, </w:t>
+        <w:t xml:space="preserve">MongoDB, </w:t>
+      </w:r>
+      <w:proofErr w:type="spellStart"/>
+      <w:r>
+        <w:t>PostgresQL</w:t>
+      </w:r>
+      <w:proofErr w:type="spellEnd"/>
+      <w:r>
+        <w:t xml:space="preserve">, </w:t>
       </w:r>
       <w:r>
         <w:t xml:space="preserve">Amazon S3, </w:t>
@@ -284,8 +312,6 @@
       </w:r>
       <w:r>
         <w:br/>
-      </w:r>
-      <w:r>
         <w:t>Self Employed</w:t>
       </w:r>
       <w:r>
@@ -582,26 +608,6 @@
           <w:b/>
           <w:bCs/>
         </w:rPr>
-        <w:t>SAS I</w:t>
-      </w:r>
-      <w:r>
-        <w:rPr>
-          <w:b/>
-          <w:bCs/>
-        </w:rPr>
-        <w:t>NSTITUTE</w:t>
-      </w:r>
-      <w:r>
-        <w:t xml:space="preserve"> – Account Manager – 2016 - 2017</w:t>
-      </w:r>
-      <w:r>
-        <w:br/>
-      </w:r>
-      <w:r>
-        <w:rPr>
-          <w:b/>
-          <w:bCs/>
-        </w:rPr>
         <w:t>H</w:t>
       </w:r>
       <w:r>
@@ -695,6 +701,7 @@
           <w:sz w:val="28"/>
           <w:szCs w:val="28"/>
         </w:rPr>
+        <w:lastRenderedPageBreak/>
         <w:t>E</w:t>
       </w:r>
       <w:r>
@@ -895,7 +902,15 @@
         </w:numPr>
       </w:pPr>
       <w:r>
-        <w:t>Built using HTML, CSS, JavaScript, Crossfilter, D3.js, DC.js and jQuery.</w:t>
+        <w:t xml:space="preserve">Built using HTML, CSS, JavaScript, </w:t>
+      </w:r>
+      <w:proofErr w:type="spellStart"/>
+      <w:r>
+        <w:t>Crossfilter</w:t>
+      </w:r>
+      <w:proofErr w:type="spellEnd"/>
+      <w:r>
+        <w:t>, D3.js, DC.js and jQuery.</w:t>
       </w:r>
     </w:p>
     <w:p>
@@ -1010,7 +1025,15 @@
         </w:numPr>
       </w:pPr>
       <w:r>
-        <w:t>Built using HTML, CSS, Python, Amazon S3, Gunicorn, Pillow, Django, Heroku, PostgreSQL, Travis CI, Stripe API and jQuery.</w:t>
+        <w:t xml:space="preserve">Built using HTML, CSS, Python, Amazon S3, </w:t>
+      </w:r>
+      <w:proofErr w:type="spellStart"/>
+      <w:r>
+        <w:t>Gunicorn</w:t>
+      </w:r>
+      <w:proofErr w:type="spellEnd"/>
+      <w:r>
+        <w:t>, Pillow, Django, Heroku, PostgreSQL, Travis CI, Stripe API and jQuery.</w:t>
       </w:r>
     </w:p>
     <w:p>

</xml_diff>